<commit_message>
updated api description for backend
</commit_message>
<xml_diff>
--- a/Feindesign/Schnittstellen_Beschreibung-Backend.docx
+++ b/Feindesign/Schnittstellen_Beschreibung-Backend.docx
@@ -52,6 +52,43 @@
       <w:pPr>
         <w:pStyle w:val="TextA"/>
       </w:pPr>
+      <w:r>
+        <w:t>War der Request erfolgreich wird als Code 200</w:t>
+      </w:r>
+      <w:bookmarkStart w:id="0" w:name="_GoBack"/>
+      <w:bookmarkEnd w:id="0"/>
+      <w:r>
+        <w:t xml:space="preserve"> zurückgegeben, bei Misserfolg 404.</w:t>
+      </w:r>
+    </w:p>
+    <w:p>
+      <w:pPr>
+        <w:pStyle w:val="TextA"/>
+      </w:pPr>
+      <w:r>
+        <w:t>Greift man auf etwas zu, auf das man keine Rechte hat, wir 401 zurückgeben.</w:t>
+      </w:r>
+    </w:p>
+    <w:p>
+      <w:pPr>
+        <w:pStyle w:val="TextA"/>
+      </w:pPr>
+      <w:r>
+        <w:t xml:space="preserve">Will man mit seinem Request ein neues Objekt </w:t>
+      </w:r>
+      <w:proofErr w:type="spellStart"/>
+      <w:r>
+        <w:t>aanlegen</w:t>
+      </w:r>
+      <w:proofErr w:type="spellEnd"/>
+      <w:r>
+        <w:t>, wir dieses als Antwort zurückgegeben.</w:t>
+      </w:r>
+    </w:p>
+    <w:p>
+      <w:pPr>
+        <w:pStyle w:val="TextA"/>
+      </w:pPr>
     </w:p>
     <w:p>
       <w:pPr>
@@ -77,13 +114,24 @@
         <w:t>POST</w:t>
       </w:r>
       <w:r>
-        <w:t xml:space="preserve"> Request über folgende URL:</w:t>
-      </w:r>
-    </w:p>
-    <w:p>
-      <w:pPr>
-        <w:pStyle w:val="TextA"/>
-      </w:pPr>
+        <w:t xml:space="preserve"> Request über folgende</w:t>
+      </w:r>
+    </w:p>
+    <w:p>
+      <w:pPr>
+        <w:pStyle w:val="TextA"/>
+        <w:rPr>
+          <w:b/>
+          <w:u w:val="single"/>
+        </w:rPr>
+      </w:pPr>
+      <w:r>
+        <w:rPr>
+          <w:b/>
+          <w:u w:val="single"/>
+        </w:rPr>
+        <w:t>URL:</w:t>
+      </w:r>
     </w:p>
     <w:p>
       <w:pPr>
@@ -125,8 +173,16 @@
     <w:p>
       <w:pPr>
         <w:pStyle w:val="TextA"/>
-      </w:pPr>
-      <w:r>
+        <w:rPr>
+          <w:b/>
+          <w:u w:val="single"/>
+        </w:rPr>
+      </w:pPr>
+      <w:r>
+        <w:rPr>
+          <w:b/>
+          <w:u w:val="single"/>
+        </w:rPr>
         <w:t>Daten:</w:t>
       </w:r>
     </w:p>
@@ -185,16 +241,24 @@
         <w:t>POST</w:t>
       </w:r>
       <w:r>
-        <w:t xml:space="preserve"> Request über </w:t>
-      </w:r>
-      <w:r>
-        <w:t>folgende URL:</w:t>
-      </w:r>
-    </w:p>
-    <w:p>
-      <w:pPr>
-        <w:pStyle w:val="TextA"/>
-      </w:pPr>
+        <w:t xml:space="preserve"> Request über folgende</w:t>
+      </w:r>
+    </w:p>
+    <w:p>
+      <w:pPr>
+        <w:pStyle w:val="TextA"/>
+        <w:rPr>
+          <w:b/>
+          <w:u w:val="single"/>
+        </w:rPr>
+      </w:pPr>
+      <w:r>
+        <w:rPr>
+          <w:b/>
+          <w:u w:val="single"/>
+        </w:rPr>
+        <w:t>URL:</w:t>
+      </w:r>
     </w:p>
     <w:p>
       <w:pPr>
@@ -218,8 +282,16 @@
     <w:p>
       <w:pPr>
         <w:pStyle w:val="TextA"/>
-      </w:pPr>
-      <w:r>
+        <w:rPr>
+          <w:b/>
+          <w:u w:val="single"/>
+        </w:rPr>
+      </w:pPr>
+      <w:r>
+        <w:rPr>
+          <w:b/>
+          <w:u w:val="single"/>
+        </w:rPr>
         <w:t>Daten:</w:t>
       </w:r>
     </w:p>
@@ -294,7 +366,18 @@
     <w:p>
       <w:pPr>
         <w:pStyle w:val="TextA"/>
-      </w:pPr>
+        <w:rPr>
+          <w:b/>
+          <w:u w:val="single"/>
+        </w:rPr>
+      </w:pPr>
+      <w:r>
+        <w:rPr>
+          <w:b/>
+          <w:u w:val="single"/>
+        </w:rPr>
+        <w:t>URL:</w:t>
+      </w:r>
     </w:p>
     <w:p>
       <w:pPr>
@@ -351,15 +434,7 @@
           <w:iCs/>
         </w:rPr>
         <w:tab/>
-        <w:t>…</w:t>
-      </w:r>
-      <w:r>
-        <w:rPr>
-          <w:rStyle w:val="Ohne"/>
-          <w:i/>
-          <w:iCs/>
-        </w:rPr>
-        <w:t>/</w:t>
+        <w:t>…/</w:t>
       </w:r>
       <w:proofErr w:type="spellStart"/>
       <w:r>
@@ -382,10 +457,21 @@
         <w:pStyle w:val="TextA"/>
       </w:pPr>
       <w:r>
+        <w:rPr>
+          <w:b/>
+          <w:u w:val="single"/>
+        </w:rPr>
         <w:t>Daten</w:t>
       </w:r>
       <w:r>
-        <w:t xml:space="preserve">. </w:t>
+        <w:rPr>
+          <w:b/>
+          <w:u w:val="single"/>
+        </w:rPr>
+        <w:t>.</w:t>
+      </w:r>
+      <w:r>
+        <w:t xml:space="preserve"> </w:t>
       </w:r>
       <w:r>
         <w:t xml:space="preserve">Hier werden alle Daten des Objektes [siehe Datenbankschema] übergeben, Beispiel </w:t>
@@ -494,16 +580,24 @@
         <w:pStyle w:val="TextA"/>
       </w:pPr>
       <w:r>
-        <w:t xml:space="preserve">Sollte dies (aus irgendwelchen Gründen) nicht funktionieren, kann es auch über den expliziten Aufruf </w:t>
-      </w:r>
-      <w:r>
-        <w:t>der save Funktion realisiert werden:</w:t>
-      </w:r>
-    </w:p>
-    <w:p>
-      <w:pPr>
-        <w:pStyle w:val="TextA"/>
-      </w:pPr>
+        <w:t>Sollte dies (aus irgendwelchen Gründen) nicht funktionieren, kann es auch über den expliziten Aufruf der save Funktion realisiert werden:</w:t>
+      </w:r>
+    </w:p>
+    <w:p>
+      <w:pPr>
+        <w:pStyle w:val="TextA"/>
+        <w:rPr>
+          <w:b/>
+          <w:u w:val="single"/>
+        </w:rPr>
+      </w:pPr>
+      <w:r>
+        <w:rPr>
+          <w:b/>
+          <w:u w:val="single"/>
+        </w:rPr>
+        <w:t>URL:</w:t>
+      </w:r>
     </w:p>
     <w:p>
       <w:pPr>
@@ -593,7 +687,18 @@
     <w:p>
       <w:pPr>
         <w:pStyle w:val="TextA"/>
-      </w:pPr>
+        <w:rPr>
+          <w:b/>
+          <w:u w:val="single"/>
+        </w:rPr>
+      </w:pPr>
+      <w:r>
+        <w:rPr>
+          <w:b/>
+          <w:u w:val="single"/>
+        </w:rPr>
+        <w:t>URL:</w:t>
+      </w:r>
     </w:p>
     <w:p>
       <w:pPr>
@@ -669,9 +774,18 @@
       <w:r>
         <w:rPr>
           <w:rStyle w:val="Ohne"/>
-          <w:iCs/>
-        </w:rPr>
-        <w:t xml:space="preserve">Daten. </w:t>
+          <w:b/>
+          <w:iCs/>
+          <w:u w:val="single"/>
+        </w:rPr>
+        <w:t>Daten.</w:t>
+      </w:r>
+      <w:r>
+        <w:rPr>
+          <w:rStyle w:val="Ohne"/>
+          <w:iCs/>
+        </w:rPr>
+        <w:t xml:space="preserve"> </w:t>
       </w:r>
       <w:r>
         <w:t xml:space="preserve">Hier werden alle Daten des Objektes [siehe Datenbankschema] übergeben, Beispiel </w:t>
@@ -746,6 +860,7 @@
       </w:pPr>
       <w:proofErr w:type="spellStart"/>
       <w:r>
+        <w:lastRenderedPageBreak/>
         <w:t>election_id</w:t>
       </w:r>
       <w:proofErr w:type="spellEnd"/>
@@ -793,7 +908,6 @@
         <w:pStyle w:val="berschrift"/>
       </w:pPr>
       <w:r>
-        <w:lastRenderedPageBreak/>
         <w:t>Objekt auslesen:</w:t>
       </w:r>
     </w:p>
@@ -829,10 +943,20 @@
         <w:pStyle w:val="TextA"/>
         <w:rPr>
           <w:rStyle w:val="Ohne"/>
-          <w:i/>
-          <w:iCs/>
-        </w:rPr>
-      </w:pPr>
+          <w:b/>
+          <w:iCs/>
+          <w:u w:val="single"/>
+        </w:rPr>
+      </w:pPr>
+      <w:r>
+        <w:rPr>
+          <w:rStyle w:val="Ohne"/>
+          <w:b/>
+          <w:iCs/>
+          <w:u w:val="single"/>
+        </w:rPr>
+        <w:t>URL:</w:t>
+      </w:r>
     </w:p>
     <w:p>
       <w:pPr>
@@ -850,15 +974,7 @@
           <w:iCs/>
         </w:rPr>
         <w:tab/>
-        <w:t>…</w:t>
-      </w:r>
-      <w:r>
-        <w:rPr>
-          <w:rStyle w:val="Ohne"/>
-          <w:i/>
-          <w:iCs/>
-        </w:rPr>
-        <w:t>/&lt;</w:t>
+        <w:t>…/&lt;</w:t>
       </w:r>
       <w:proofErr w:type="spellStart"/>
       <w:r>
@@ -905,8 +1021,16 @@
     <w:p>
       <w:pPr>
         <w:pStyle w:val="TextA"/>
-      </w:pPr>
-      <w:r>
+        <w:rPr>
+          <w:b/>
+          <w:u w:val="single"/>
+        </w:rPr>
+      </w:pPr>
+      <w:r>
+        <w:rPr>
+          <w:b/>
+          <w:u w:val="single"/>
+        </w:rPr>
         <w:t>Daten:</w:t>
       </w:r>
     </w:p>
@@ -971,7 +1095,18 @@
     <w:p>
       <w:pPr>
         <w:pStyle w:val="TextA"/>
-      </w:pPr>
+        <w:rPr>
+          <w:b/>
+          <w:u w:val="single"/>
+        </w:rPr>
+      </w:pPr>
+      <w:r>
+        <w:rPr>
+          <w:b/>
+          <w:u w:val="single"/>
+        </w:rPr>
+        <w:t>URL:</w:t>
+      </w:r>
     </w:p>
     <w:p>
       <w:pPr>
@@ -989,15 +1124,7 @@
           <w:iCs/>
         </w:rPr>
         <w:tab/>
-        <w:t>…</w:t>
-      </w:r>
-      <w:r>
-        <w:rPr>
-          <w:rStyle w:val="Ohne"/>
-          <w:i/>
-          <w:iCs/>
-        </w:rPr>
-        <w:t>/&lt;</w:t>
+        <w:t>…/&lt;</w:t>
       </w:r>
       <w:proofErr w:type="spellStart"/>
       <w:r>
@@ -1051,13 +1178,17 @@
         <w:pStyle w:val="TextA"/>
         <w:rPr>
           <w:rStyle w:val="Ohne"/>
-          <w:iCs/>
-        </w:rPr>
-      </w:pPr>
-      <w:r>
-        <w:rPr>
-          <w:rStyle w:val="Ohne"/>
-          <w:iCs/>
+          <w:b/>
+          <w:iCs/>
+          <w:u w:val="single"/>
+        </w:rPr>
+      </w:pPr>
+      <w:r>
+        <w:rPr>
+          <w:rStyle w:val="Ohne"/>
+          <w:b/>
+          <w:iCs/>
+          <w:u w:val="single"/>
         </w:rPr>
         <w:t>Daten:</w:t>
       </w:r>
@@ -1114,10 +1245,7 @@
         <w:pStyle w:val="TextA"/>
       </w:pPr>
       <w:r>
-        <w:t>E</w:t>
-      </w:r>
-      <w:r>
-        <w:t xml:space="preserve">in </w:t>
+        <w:t xml:space="preserve">Ein </w:t>
       </w:r>
       <w:r>
         <w:rPr>
@@ -1128,7 +1256,23 @@
         <w:t>POST</w:t>
       </w:r>
       <w:r>
-        <w:t xml:space="preserve"> Request über folgende URL:</w:t>
+        <w:t xml:space="preserve"> Request über folgende </w:t>
+      </w:r>
+    </w:p>
+    <w:p>
+      <w:pPr>
+        <w:pStyle w:val="TextA"/>
+        <w:rPr>
+          <w:b/>
+          <w:u w:val="single"/>
+        </w:rPr>
+      </w:pPr>
+      <w:r>
+        <w:rPr>
+          <w:b/>
+          <w:u w:val="single"/>
+        </w:rPr>
+        <w:t>URL:</w:t>
       </w:r>
     </w:p>
     <w:p>
@@ -1145,8 +1289,17 @@
           <w:iCs/>
         </w:rPr>
         <w:tab/>
-        <w:t>…</w:t>
-      </w:r>
+        <w:t>…/</w:t>
+      </w:r>
+      <w:proofErr w:type="spellStart"/>
+      <w:r>
+        <w:rPr>
+          <w:i/>
+          <w:iCs/>
+        </w:rPr>
+        <w:t>election</w:t>
+      </w:r>
+      <w:proofErr w:type="spellEnd"/>
       <w:r>
         <w:rPr>
           <w:i/>
@@ -1160,22 +1313,6 @@
           <w:i/>
           <w:iCs/>
         </w:rPr>
-        <w:t>election</w:t>
-      </w:r>
-      <w:proofErr w:type="spellEnd"/>
-      <w:r>
-        <w:rPr>
-          <w:i/>
-          <w:iCs/>
-        </w:rPr>
-        <w:t>/</w:t>
-      </w:r>
-      <w:proofErr w:type="spellStart"/>
-      <w:r>
-        <w:rPr>
-          <w:i/>
-          <w:iCs/>
-        </w:rPr>
         <w:t>evaluate</w:t>
       </w:r>
       <w:proofErr w:type="spellEnd"/>
@@ -1192,8 +1329,16 @@
     <w:p>
       <w:pPr>
         <w:pStyle w:val="TextA"/>
-      </w:pPr>
-      <w:r>
+        <w:rPr>
+          <w:b/>
+          <w:u w:val="single"/>
+        </w:rPr>
+      </w:pPr>
+      <w:r>
+        <w:rPr>
+          <w:b/>
+          <w:u w:val="single"/>
+        </w:rPr>
         <w:t>Daten:</w:t>
       </w:r>
     </w:p>
@@ -1260,7 +1405,23 @@
         <w:t>POST</w:t>
       </w:r>
       <w:r>
-        <w:t xml:space="preserve"> Request über folgende URL:</w:t>
+        <w:t xml:space="preserve"> Request über folgende </w:t>
+      </w:r>
+    </w:p>
+    <w:p>
+      <w:pPr>
+        <w:pStyle w:val="TextA"/>
+        <w:rPr>
+          <w:b/>
+          <w:u w:val="single"/>
+        </w:rPr>
+      </w:pPr>
+      <w:r>
+        <w:rPr>
+          <w:b/>
+          <w:u w:val="single"/>
+        </w:rPr>
+        <w:t>URL:</w:t>
       </w:r>
     </w:p>
     <w:p>
@@ -1269,32 +1430,35 @@
       </w:pPr>
       <w:r>
         <w:tab/>
-        <w:t>…</w:t>
-      </w:r>
+        <w:t>…/</w:t>
+      </w:r>
+      <w:proofErr w:type="spellStart"/>
+      <w:r>
+        <w:t>vote</w:t>
+      </w:r>
+      <w:proofErr w:type="spellEnd"/>
       <w:r>
         <w:t>/</w:t>
       </w:r>
-      <w:proofErr w:type="spellStart"/>
-      <w:r>
-        <w:t>vote</w:t>
-      </w:r>
-      <w:proofErr w:type="spellEnd"/>
-      <w:r>
-        <w:t>/</w:t>
-      </w:r>
-    </w:p>
-    <w:p>
-      <w:pPr>
-        <w:pStyle w:val="TextA"/>
-      </w:pPr>
-      <w:bookmarkStart w:id="0" w:name="_GoBack"/>
-      <w:bookmarkEnd w:id="0"/>
-    </w:p>
-    <w:p>
-      <w:pPr>
-        <w:pStyle w:val="TextA"/>
-      </w:pPr>
-      <w:r>
+    </w:p>
+    <w:p>
+      <w:pPr>
+        <w:pStyle w:val="TextA"/>
+      </w:pPr>
+    </w:p>
+    <w:p>
+      <w:pPr>
+        <w:pStyle w:val="TextA"/>
+        <w:rPr>
+          <w:b/>
+          <w:u w:val="single"/>
+        </w:rPr>
+      </w:pPr>
+      <w:r>
+        <w:rPr>
+          <w:b/>
+          <w:u w:val="single"/>
+        </w:rPr>
         <w:t>Daten:</w:t>
       </w:r>
     </w:p>
@@ -1383,7 +1547,19 @@
         <w:t>POST</w:t>
       </w:r>
       <w:r>
-        <w:t xml:space="preserve"> Request über folgende URL:</w:t>
+        <w:t xml:space="preserve"> Request über folgende </w:t>
+      </w:r>
+    </w:p>
+    <w:p>
+      <w:pPr>
+        <w:pStyle w:val="TextA"/>
+      </w:pPr>
+      <w:r>
+        <w:rPr>
+          <w:b/>
+          <w:u w:val="single"/>
+        </w:rPr>
+        <w:t>URL:</w:t>
       </w:r>
     </w:p>
     <w:p>
@@ -1416,8 +1592,16 @@
     <w:p>
       <w:pPr>
         <w:pStyle w:val="TextA"/>
-      </w:pPr>
-      <w:r>
+        <w:rPr>
+          <w:b/>
+          <w:u w:val="single"/>
+        </w:rPr>
+      </w:pPr>
+      <w:r>
+        <w:rPr>
+          <w:b/>
+          <w:u w:val="single"/>
+        </w:rPr>
         <w:t>Daten:</w:t>
       </w:r>
     </w:p>
@@ -1576,7 +1760,7 @@
   <w:abstractNum w:abstractNumId="0" w15:restartNumberingAfterBreak="0">
     <w:nsid w:val="0D3C7974"/>
     <w:multiLevelType w:val="hybridMultilevel"/>
-    <w:tmpl w:val="8FCAD142"/>
+    <w:tmpl w:val="B16C23D2"/>
     <w:lvl w:ilvl="0" w:tplc="04090001">
       <w:start w:val="1"/>
       <w:numFmt w:val="bullet"/>
@@ -1589,7 +1773,7 @@
         <w:rFonts w:ascii="Symbol" w:hAnsi="Symbol" w:hint="default"/>
       </w:rPr>
     </w:lvl>
-    <w:lvl w:ilvl="1" w:tplc="04090003" w:tentative="1">
+    <w:lvl w:ilvl="1" w:tplc="04090003">
       <w:start w:val="1"/>
       <w:numFmt w:val="bullet"/>
       <w:lvlText w:val="o"/>

</xml_diff>

<commit_message>
updated backend api description
</commit_message>
<xml_diff>
--- a/Feindesign/Schnittstellen_Beschreibung-Backend.docx
+++ b/Feindesign/Schnittstellen_Beschreibung-Backend.docx
@@ -55,34 +55,56 @@
       <w:r>
         <w:t>War der Request erfolgreich wird als Code 200</w:t>
       </w:r>
+      <w:r>
+        <w:t xml:space="preserve"> </w:t>
+      </w:r>
+      <w:r>
+        <w:t xml:space="preserve"> zurückgegeben, bei Misserfolg 404.</w:t>
+      </w:r>
+    </w:p>
+    <w:p>
+      <w:pPr>
+        <w:pStyle w:val="TextA"/>
+      </w:pPr>
+      <w:r>
+        <w:t>Greift man auf etwas zu, auf das man keine Rechte hat, wir 401 zurückgeben.</w:t>
+      </w:r>
+    </w:p>
+    <w:p>
+      <w:pPr>
+        <w:pStyle w:val="TextA"/>
+      </w:pPr>
+      <w:r>
+        <w:t>Will man mit seinem Request ei</w:t>
+      </w:r>
       <w:bookmarkStart w:id="0" w:name="_GoBack"/>
       <w:bookmarkEnd w:id="0"/>
       <w:r>
-        <w:t xml:space="preserve"> zurückgegeben, bei Misserfolg 404.</w:t>
-      </w:r>
-    </w:p>
-    <w:p>
-      <w:pPr>
-        <w:pStyle w:val="TextA"/>
-      </w:pPr>
-      <w:r>
-        <w:t>Greift man auf etwas zu, auf das man keine Rechte hat, wir 401 zurückgeben.</w:t>
-      </w:r>
-    </w:p>
-    <w:p>
-      <w:pPr>
-        <w:pStyle w:val="TextA"/>
-      </w:pPr>
-      <w:r>
-        <w:t xml:space="preserve">Will man mit seinem Request ein neues Objekt </w:t>
-      </w:r>
-      <w:proofErr w:type="spellStart"/>
-      <w:r>
-        <w:t>aanlegen</w:t>
-      </w:r>
-      <w:proofErr w:type="spellEnd"/>
-      <w:r>
-        <w:t>, wir dieses als Antwort zurückgegeben.</w:t>
+        <w:t xml:space="preserve">n neues Objekt </w:t>
+      </w:r>
+      <w:r>
+        <w:t>anlegen</w:t>
+      </w:r>
+      <w:r>
+        <w:t>, wir dieses als Antwort</w:t>
+      </w:r>
+      <w:r>
+        <w:t>/Response</w:t>
+      </w:r>
+      <w:r>
+        <w:t xml:space="preserve"> zurückgegeben.</w:t>
+      </w:r>
+      <w:r>
+        <w:t xml:space="preserve"> Zusätzlich dazu, wird allerdings die </w:t>
+      </w:r>
+      <w:r>
+        <w:rPr>
+          <w:i/>
+        </w:rPr>
+        <w:t>ID</w:t>
+      </w:r>
+      <w:r>
+        <w:t xml:space="preserve"> zurückgeben. Im Umkehrschluss bedeutet dies, dass beim Request keine ID angeben wird, da diese bei einem neuen Objekt nicht bekannt ist.</w:t>
       </w:r>
     </w:p>
     <w:p>
@@ -369,12 +391,14 @@
         <w:rPr>
           <w:b/>
           <w:u w:val="single"/>
+          <w:lang w:val="en-US"/>
         </w:rPr>
       </w:pPr>
       <w:r>
         <w:rPr>
           <w:b/>
           <w:u w:val="single"/>
+          <w:lang w:val="en-US"/>
         </w:rPr>
         <w:t>URL:</w:t>
       </w:r>
@@ -386,9 +410,13 @@
           <w:rStyle w:val="Ohne"/>
           <w:i/>
           <w:iCs/>
-        </w:rPr>
-      </w:pPr>
-      <w:r>
+          <w:lang w:val="en-US"/>
+        </w:rPr>
+      </w:pPr>
+      <w:r>
+        <w:rPr>
+          <w:lang w:val="en-US"/>
+        </w:rPr>
         <w:tab/>
       </w:r>
       <w:r>
@@ -396,6 +424,7 @@
           <w:rStyle w:val="Ohne"/>
           <w:i/>
           <w:iCs/>
+          <w:lang w:val="en-US"/>
         </w:rPr>
         <w:t>…/&lt;</w:t>
       </w:r>
@@ -405,6 +434,7 @@
           <w:rStyle w:val="Ohne"/>
           <w:i/>
           <w:iCs/>
+          <w:lang w:val="en-US"/>
         </w:rPr>
         <w:t>model_name</w:t>
       </w:r>
@@ -414,6 +444,7 @@
           <w:rStyle w:val="Ohne"/>
           <w:i/>
           <w:iCs/>
+          <w:lang w:val="en-US"/>
         </w:rPr>
         <w:t>&gt;</w:t>
       </w:r>
@@ -425,52 +456,54 @@
           <w:rStyle w:val="Ohne"/>
           <w:i/>
           <w:iCs/>
-        </w:rPr>
-      </w:pPr>
-      <w:r>
-        <w:rPr>
-          <w:rStyle w:val="Ohne"/>
-          <w:i/>
-          <w:iCs/>
+          <w:lang w:val="en-US"/>
+        </w:rPr>
+      </w:pPr>
+      <w:r>
+        <w:rPr>
+          <w:rStyle w:val="Ohne"/>
+          <w:i/>
+          <w:iCs/>
+          <w:lang w:val="en-US"/>
         </w:rPr>
         <w:tab/>
-        <w:t>…/</w:t>
-      </w:r>
-      <w:proofErr w:type="spellStart"/>
-      <w:r>
-        <w:rPr>
-          <w:rStyle w:val="Ohne"/>
-          <w:i/>
-          <w:iCs/>
-        </w:rPr>
-        <w:t>party</w:t>
-      </w:r>
-      <w:proofErr w:type="spellEnd"/>
-    </w:p>
-    <w:p>
-      <w:pPr>
-        <w:pStyle w:val="TextA"/>
-      </w:pPr>
-    </w:p>
-    <w:p>
-      <w:pPr>
-        <w:pStyle w:val="TextA"/>
-      </w:pPr>
+        <w:t>…/party</w:t>
+      </w:r>
+    </w:p>
+    <w:p>
+      <w:pPr>
+        <w:pStyle w:val="TextA"/>
+        <w:rPr>
+          <w:lang w:val="en-US"/>
+        </w:rPr>
+      </w:pPr>
+    </w:p>
+    <w:p>
+      <w:pPr>
+        <w:pStyle w:val="TextA"/>
+      </w:pPr>
+      <w:proofErr w:type="spellStart"/>
       <w:r>
         <w:rPr>
           <w:b/>
           <w:u w:val="single"/>
+          <w:lang w:val="en-US"/>
         </w:rPr>
         <w:t>Daten</w:t>
       </w:r>
+      <w:proofErr w:type="spellEnd"/>
       <w:r>
         <w:rPr>
           <w:b/>
           <w:u w:val="single"/>
+          <w:lang w:val="en-US"/>
         </w:rPr>
         <w:t>.</w:t>
       </w:r>
       <w:r>
+        <w:rPr>
+          <w:lang w:val="en-US"/>
+        </w:rPr>
         <w:t xml:space="preserve"> </w:t>
       </w:r>
       <w:r>
@@ -826,6 +859,7 @@
       </w:pPr>
       <w:proofErr w:type="spellStart"/>
       <w:r>
+        <w:lastRenderedPageBreak/>
         <w:t>text</w:t>
       </w:r>
       <w:proofErr w:type="spellEnd"/>
@@ -860,7 +894,6 @@
       </w:pPr>
       <w:proofErr w:type="spellStart"/>
       <w:r>
-        <w:lastRenderedPageBreak/>
         <w:t>election_id</w:t>
       </w:r>
       <w:proofErr w:type="spellEnd"/>
@@ -1672,19 +1705,6 @@
       <w:pPr>
         <w:pStyle w:val="TextA"/>
       </w:pPr>
-    </w:p>
-    <w:p>
-      <w:pPr>
-        <w:pStyle w:val="TextA"/>
-      </w:pPr>
-      <w:r>
-        <w:rPr>
-          <w:rStyle w:val="Ohne"/>
-          <w:i/>
-          <w:iCs/>
-        </w:rPr>
-        <w:t>Es besteht die Möglichkeit, dass die jeweilige ID als Parameter, anstatt als URI mitgeschickt werden muss</w:t>
-      </w:r>
     </w:p>
     <w:sectPr>
       <w:headerReference w:type="default" r:id="rId8"/>

</xml_diff>

<commit_message>
updated evaluate json and api description
</commit_message>
<xml_diff>
--- a/Feindesign/Schnittstellen_Beschreibung-Backend.docx
+++ b/Feindesign/Schnittstellen_Beschreibung-Backend.docx
@@ -13,8 +13,16 @@
         <w:rPr>
           <w:sz w:val="52"/>
         </w:rPr>
-        <w:t>Schnittstellen Beschreibung Backend</w:t>
-      </w:r>
+        <w:t xml:space="preserve">Schnittstellen Beschreibung </w:t>
+      </w:r>
+      <w:proofErr w:type="gramStart"/>
+      <w:r>
+        <w:rPr>
+          <w:sz w:val="52"/>
+        </w:rPr>
+        <w:t>Backend</w:t>
+      </w:r>
+      <w:proofErr w:type="gramEnd"/>
     </w:p>
     <w:p>
       <w:pPr>
@@ -45,13 +53,21 @@
         <w:pStyle w:val="TextA"/>
       </w:pPr>
       <w:r>
-        <w:t>War der Request erfolgreich wird als Code 200</w:t>
+        <w:t xml:space="preserve">War der Request erfolgreich wird als Code </w:t>
+      </w:r>
+      <w:proofErr w:type="gramStart"/>
+      <w:r>
+        <w:t>200</w:t>
       </w:r>
       <w:r>
         <w:t xml:space="preserve"> </w:t>
       </w:r>
       <w:r>
-        <w:t xml:space="preserve"> zurückgegeben, bei Misserfolg 404.</w:t>
+        <w:t xml:space="preserve"> zurückgegeben</w:t>
+      </w:r>
+      <w:proofErr w:type="gramEnd"/>
+      <w:r>
+        <w:t>, bei Misserfolg 404.</w:t>
       </w:r>
     </w:p>
     <w:p>
@@ -161,8 +177,18 @@
           <w:i/>
           <w:iCs/>
         </w:rPr>
-        <w:t>/login</w:t>
-      </w:r>
+        <w:t>/</w:t>
+      </w:r>
+      <w:proofErr w:type="spellStart"/>
+      <w:r>
+        <w:rPr>
+          <w:rStyle w:val="Ohne"/>
+          <w:i/>
+          <w:iCs/>
+        </w:rPr>
+        <w:t>login</w:t>
+      </w:r>
+      <w:proofErr w:type="spellEnd"/>
     </w:p>
     <w:p>
       <w:pPr>
@@ -193,8 +219,13 @@
           <w:numId w:val="1"/>
         </w:numPr>
       </w:pPr>
-      <w:r>
-        <w:t>hash: …</w:t>
+      <w:proofErr w:type="spellStart"/>
+      <w:r>
+        <w:t>hash</w:t>
+      </w:r>
+      <w:proofErr w:type="spellEnd"/>
+      <w:r>
+        <w:t>: …</w:t>
       </w:r>
       <w:r>
         <w:tab/>
@@ -210,8 +241,13 @@
       <w:pPr>
         <w:pStyle w:val="berschrift"/>
       </w:pPr>
-      <w:r>
-        <w:t>Logout:</w:t>
+      <w:proofErr w:type="spellStart"/>
+      <w:r>
+        <w:t>Logout</w:t>
+      </w:r>
+      <w:proofErr w:type="spellEnd"/>
+      <w:r>
+        <w:t>:</w:t>
       </w:r>
     </w:p>
     <w:p>
@@ -255,8 +291,13 @@
       </w:pPr>
       <w:r>
         <w:tab/>
-        <w:t>…/logout</w:t>
-      </w:r>
+        <w:t>…/</w:t>
+      </w:r>
+      <w:proofErr w:type="spellStart"/>
+      <w:r>
+        <w:t>logout</w:t>
+      </w:r>
+      <w:proofErr w:type="spellEnd"/>
     </w:p>
     <w:p>
       <w:pPr>
@@ -287,8 +328,13 @@
           <w:numId w:val="1"/>
         </w:numPr>
       </w:pPr>
-      <w:r>
-        <w:t>token: …</w:t>
+      <w:proofErr w:type="spellStart"/>
+      <w:r>
+        <w:t>token</w:t>
+      </w:r>
+      <w:proofErr w:type="spellEnd"/>
+      <w:r>
+        <w:t>: …</w:t>
       </w:r>
     </w:p>
     <w:p>
@@ -320,7 +366,15 @@
         <w:t>POST</w:t>
       </w:r>
       <w:r>
-        <w:t xml:space="preserve"> request an das </w:t>
+        <w:t xml:space="preserve"> </w:t>
+      </w:r>
+      <w:proofErr w:type="spellStart"/>
+      <w:r>
+        <w:t>request</w:t>
+      </w:r>
+      <w:proofErr w:type="spellEnd"/>
+      <w:r>
+        <w:t xml:space="preserve"> an das </w:t>
       </w:r>
       <w:r>
         <w:rPr>
@@ -375,7 +429,27 @@
           <w:iCs/>
           <w:lang w:val="en-US"/>
         </w:rPr>
-        <w:t>…/&lt;model_name&gt;</w:t>
+        <w:t>…/&lt;</w:t>
+      </w:r>
+      <w:proofErr w:type="spellStart"/>
+      <w:r>
+        <w:rPr>
+          <w:rStyle w:val="Ohne"/>
+          <w:i/>
+          <w:iCs/>
+          <w:lang w:val="en-US"/>
+        </w:rPr>
+        <w:t>model_name</w:t>
+      </w:r>
+      <w:proofErr w:type="spellEnd"/>
+      <w:r>
+        <w:rPr>
+          <w:rStyle w:val="Ohne"/>
+          <w:i/>
+          <w:iCs/>
+          <w:lang w:val="en-US"/>
+        </w:rPr>
+        <w:t>&gt;</w:t>
       </w:r>
     </w:p>
     <w:p>
@@ -411,6 +485,7 @@
       <w:pPr>
         <w:pStyle w:val="TextA"/>
       </w:pPr>
+      <w:proofErr w:type="spellStart"/>
       <w:r>
         <w:rPr>
           <w:b/>
@@ -419,6 +494,7 @@
         </w:rPr>
         <w:t>Daten</w:t>
       </w:r>
+      <w:proofErr w:type="spellEnd"/>
       <w:r>
         <w:rPr>
           <w:b/>
@@ -434,7 +510,15 @@
         <w:t xml:space="preserve"> </w:t>
       </w:r>
       <w:r>
-        <w:t>Hier werden alle Daten des Objektes [siehe Datenbankschema] übergeben, Beispiel party:</w:t>
+        <w:t xml:space="preserve">Hier werden alle Daten des Objektes [siehe Datenbankschema] übergeben, Beispiel </w:t>
+      </w:r>
+      <w:proofErr w:type="spellStart"/>
+      <w:r>
+        <w:t>party</w:t>
+      </w:r>
+      <w:proofErr w:type="spellEnd"/>
+      <w:r>
+        <w:t>:</w:t>
       </w:r>
     </w:p>
     <w:p>
@@ -445,8 +529,13 @@
           <w:numId w:val="1"/>
         </w:numPr>
       </w:pPr>
-      <w:r>
-        <w:t>name: …</w:t>
+      <w:proofErr w:type="spellStart"/>
+      <w:r>
+        <w:t>name</w:t>
+      </w:r>
+      <w:proofErr w:type="spellEnd"/>
+      <w:r>
+        <w:t>: …</w:t>
       </w:r>
     </w:p>
     <w:p>
@@ -457,8 +546,13 @@
           <w:numId w:val="1"/>
         </w:numPr>
       </w:pPr>
-      <w:r>
-        <w:t>text: …</w:t>
+      <w:proofErr w:type="spellStart"/>
+      <w:r>
+        <w:t>text</w:t>
+      </w:r>
+      <w:proofErr w:type="spellEnd"/>
+      <w:r>
+        <w:t>: …</w:t>
       </w:r>
     </w:p>
     <w:p>
@@ -469,8 +563,13 @@
           <w:numId w:val="1"/>
         </w:numPr>
       </w:pPr>
-      <w:r>
-        <w:t>consituency: …</w:t>
+      <w:proofErr w:type="spellStart"/>
+      <w:r>
+        <w:t>consituency</w:t>
+      </w:r>
+      <w:proofErr w:type="spellEnd"/>
+      <w:r>
+        <w:t>: …</w:t>
       </w:r>
     </w:p>
     <w:p>
@@ -481,8 +580,13 @@
           <w:numId w:val="1"/>
         </w:numPr>
       </w:pPr>
-      <w:r>
-        <w:t>election_id: …</w:t>
+      <w:proofErr w:type="spellStart"/>
+      <w:r>
+        <w:t>election_id</w:t>
+      </w:r>
+      <w:proofErr w:type="spellEnd"/>
+      <w:r>
+        <w:t>: …</w:t>
       </w:r>
     </w:p>
     <w:p>
@@ -493,8 +597,13 @@
           <w:numId w:val="1"/>
         </w:numPr>
       </w:pPr>
-      <w:r>
-        <w:t>token: …</w:t>
+      <w:proofErr w:type="spellStart"/>
+      <w:r>
+        <w:t>token</w:t>
+      </w:r>
+      <w:proofErr w:type="spellEnd"/>
+      <w:r>
+        <w:t>: …</w:t>
       </w:r>
     </w:p>
     <w:p>
@@ -539,7 +648,25 @@
           <w:i/>
           <w:iCs/>
         </w:rPr>
-        <w:t>…/&lt;model_name&gt;/save</w:t>
+        <w:t>…/&lt;</w:t>
+      </w:r>
+      <w:proofErr w:type="spellStart"/>
+      <w:r>
+        <w:rPr>
+          <w:rStyle w:val="Ohne"/>
+          <w:i/>
+          <w:iCs/>
+        </w:rPr>
+        <w:t>model_name</w:t>
+      </w:r>
+      <w:proofErr w:type="spellEnd"/>
+      <w:r>
+        <w:rPr>
+          <w:rStyle w:val="Ohne"/>
+          <w:i/>
+          <w:iCs/>
+        </w:rPr>
+        <w:t>&gt;/save</w:t>
       </w:r>
     </w:p>
     <w:p>
@@ -571,7 +698,15 @@
         <w:t>PUT</w:t>
       </w:r>
       <w:r>
-        <w:t xml:space="preserve"> request an das </w:t>
+        <w:t xml:space="preserve"> </w:t>
+      </w:r>
+      <w:proofErr w:type="spellStart"/>
+      <w:r>
+        <w:t>request</w:t>
+      </w:r>
+      <w:proofErr w:type="spellEnd"/>
+      <w:r>
+        <w:t xml:space="preserve"> an das </w:t>
       </w:r>
       <w:r>
         <w:rPr>
@@ -619,7 +754,43 @@
           <w:i/>
           <w:iCs/>
         </w:rPr>
-        <w:t>…/&lt;model_name&gt;/&lt;id&gt;</w:t>
+        <w:t>…/&lt;</w:t>
+      </w:r>
+      <w:proofErr w:type="spellStart"/>
+      <w:r>
+        <w:rPr>
+          <w:rStyle w:val="Ohne"/>
+          <w:i/>
+          <w:iCs/>
+        </w:rPr>
+        <w:t>model_name</w:t>
+      </w:r>
+      <w:proofErr w:type="spellEnd"/>
+      <w:r>
+        <w:rPr>
+          <w:rStyle w:val="Ohne"/>
+          <w:i/>
+          <w:iCs/>
+        </w:rPr>
+        <w:t>&gt;/&lt;</w:t>
+      </w:r>
+      <w:proofErr w:type="spellStart"/>
+      <w:r>
+        <w:rPr>
+          <w:rStyle w:val="Ohne"/>
+          <w:i/>
+          <w:iCs/>
+        </w:rPr>
+        <w:t>id</w:t>
+      </w:r>
+      <w:proofErr w:type="spellEnd"/>
+      <w:r>
+        <w:rPr>
+          <w:rStyle w:val="Ohne"/>
+          <w:i/>
+          <w:iCs/>
+        </w:rPr>
+        <w:t>&gt;</w:t>
       </w:r>
     </w:p>
     <w:p>
@@ -653,7 +824,15 @@
         <w:t xml:space="preserve"> </w:t>
       </w:r>
       <w:r>
-        <w:t>Hier werden alle Daten des Objektes [siehe Datenbankschema] übergeben, Beispiel party:</w:t>
+        <w:t xml:space="preserve">Hier werden alle Daten des Objektes [siehe Datenbankschema] übergeben, Beispiel </w:t>
+      </w:r>
+      <w:proofErr w:type="spellStart"/>
+      <w:r>
+        <w:t>party</w:t>
+      </w:r>
+      <w:proofErr w:type="spellEnd"/>
+      <w:r>
+        <w:t>:</w:t>
       </w:r>
     </w:p>
     <w:p>
@@ -664,8 +843,13 @@
           <w:numId w:val="1"/>
         </w:numPr>
       </w:pPr>
-      <w:r>
-        <w:t>name: …</w:t>
+      <w:proofErr w:type="spellStart"/>
+      <w:r>
+        <w:t>name</w:t>
+      </w:r>
+      <w:proofErr w:type="spellEnd"/>
+      <w:r>
+        <w:t>: …</w:t>
       </w:r>
     </w:p>
     <w:p>
@@ -676,9 +860,14 @@
           <w:numId w:val="1"/>
         </w:numPr>
       </w:pPr>
+      <w:proofErr w:type="spellStart"/>
       <w:r>
         <w:lastRenderedPageBreak/>
-        <w:t>text: …</w:t>
+        <w:t>text</w:t>
+      </w:r>
+      <w:proofErr w:type="spellEnd"/>
+      <w:r>
+        <w:t>: …</w:t>
       </w:r>
     </w:p>
     <w:p>
@@ -689,8 +878,13 @@
           <w:numId w:val="1"/>
         </w:numPr>
       </w:pPr>
-      <w:r>
-        <w:t>consituency: …</w:t>
+      <w:proofErr w:type="spellStart"/>
+      <w:r>
+        <w:t>consituency</w:t>
+      </w:r>
+      <w:proofErr w:type="spellEnd"/>
+      <w:r>
+        <w:t>: …</w:t>
       </w:r>
     </w:p>
     <w:p>
@@ -701,8 +895,13 @@
           <w:numId w:val="1"/>
         </w:numPr>
       </w:pPr>
-      <w:r>
-        <w:t>election_id: …</w:t>
+      <w:proofErr w:type="spellStart"/>
+      <w:r>
+        <w:t>election_id</w:t>
+      </w:r>
+      <w:proofErr w:type="spellEnd"/>
+      <w:r>
+        <w:t>: …</w:t>
       </w:r>
     </w:p>
     <w:p>
@@ -713,8 +912,13 @@
           <w:numId w:val="1"/>
         </w:numPr>
       </w:pPr>
-      <w:r>
-        <w:t>token: …</w:t>
+      <w:proofErr w:type="spellStart"/>
+      <w:r>
+        <w:t>token</w:t>
+      </w:r>
+      <w:proofErr w:type="spellEnd"/>
+      <w:r>
+        <w:t>: …</w:t>
       </w:r>
     </w:p>
     <w:p>
@@ -759,7 +963,15 @@
         <w:t>GET</w:t>
       </w:r>
       <w:r>
-        <w:t xml:space="preserve"> request an das entsprechende Model geschickt:</w:t>
+        <w:t xml:space="preserve"> </w:t>
+      </w:r>
+      <w:proofErr w:type="spellStart"/>
+      <w:r>
+        <w:t>request</w:t>
+      </w:r>
+      <w:proofErr w:type="spellEnd"/>
+      <w:r>
+        <w:t xml:space="preserve"> an das entsprechende Model geschickt:</w:t>
       </w:r>
     </w:p>
     <w:p>
@@ -798,7 +1010,43 @@
           <w:iCs/>
         </w:rPr>
         <w:tab/>
-        <w:t>…/&lt;model_name&gt;/&lt;id&gt;</w:t>
+        <w:t>…/&lt;</w:t>
+      </w:r>
+      <w:proofErr w:type="spellStart"/>
+      <w:r>
+        <w:rPr>
+          <w:rStyle w:val="Ohne"/>
+          <w:i/>
+          <w:iCs/>
+        </w:rPr>
+        <w:t>model_name</w:t>
+      </w:r>
+      <w:proofErr w:type="spellEnd"/>
+      <w:r>
+        <w:rPr>
+          <w:rStyle w:val="Ohne"/>
+          <w:i/>
+          <w:iCs/>
+        </w:rPr>
+        <w:t>&gt;/&lt;</w:t>
+      </w:r>
+      <w:proofErr w:type="spellStart"/>
+      <w:r>
+        <w:rPr>
+          <w:rStyle w:val="Ohne"/>
+          <w:i/>
+          <w:iCs/>
+        </w:rPr>
+        <w:t>id</w:t>
+      </w:r>
+      <w:proofErr w:type="spellEnd"/>
+      <w:r>
+        <w:rPr>
+          <w:rStyle w:val="Ohne"/>
+          <w:i/>
+          <w:iCs/>
+        </w:rPr>
+        <w:t>&gt;</w:t>
       </w:r>
     </w:p>
     <w:p>
@@ -830,8 +1078,13 @@
           <w:numId w:val="2"/>
         </w:numPr>
       </w:pPr>
-      <w:r>
-        <w:t>token: …</w:t>
+      <w:proofErr w:type="spellStart"/>
+      <w:r>
+        <w:t>token</w:t>
+      </w:r>
+      <w:proofErr w:type="spellEnd"/>
+      <w:r>
+        <w:t>: …</w:t>
       </w:r>
     </w:p>
     <w:p>
@@ -864,7 +1117,15 @@
         <w:t>DELETE</w:t>
       </w:r>
       <w:r>
-        <w:t xml:space="preserve"> request an das entsprechende Model geschickt:</w:t>
+        <w:t xml:space="preserve"> </w:t>
+      </w:r>
+      <w:proofErr w:type="spellStart"/>
+      <w:r>
+        <w:t>request</w:t>
+      </w:r>
+      <w:proofErr w:type="spellEnd"/>
+      <w:r>
+        <w:t xml:space="preserve"> an das entsprechende Model geschickt:</w:t>
       </w:r>
     </w:p>
     <w:p>
@@ -899,7 +1160,43 @@
           <w:iCs/>
         </w:rPr>
         <w:tab/>
-        <w:t>…/&lt;model_name&gt;/&lt;id&gt;</w:t>
+        <w:t>…/&lt;</w:t>
+      </w:r>
+      <w:proofErr w:type="spellStart"/>
+      <w:r>
+        <w:rPr>
+          <w:rStyle w:val="Ohne"/>
+          <w:i/>
+          <w:iCs/>
+        </w:rPr>
+        <w:t>model_name</w:t>
+      </w:r>
+      <w:proofErr w:type="spellEnd"/>
+      <w:r>
+        <w:rPr>
+          <w:rStyle w:val="Ohne"/>
+          <w:i/>
+          <w:iCs/>
+        </w:rPr>
+        <w:t>&gt;/&lt;</w:t>
+      </w:r>
+      <w:proofErr w:type="spellStart"/>
+      <w:r>
+        <w:rPr>
+          <w:rStyle w:val="Ohne"/>
+          <w:i/>
+          <w:iCs/>
+        </w:rPr>
+        <w:t>id</w:t>
+      </w:r>
+      <w:proofErr w:type="spellEnd"/>
+      <w:r>
+        <w:rPr>
+          <w:rStyle w:val="Ohne"/>
+          <w:i/>
+          <w:iCs/>
+        </w:rPr>
+        <w:t>&gt;</w:t>
       </w:r>
     </w:p>
     <w:p>
@@ -944,12 +1241,21 @@
           <w:iCs/>
         </w:rPr>
       </w:pPr>
-      <w:r>
-        <w:rPr>
-          <w:rStyle w:val="Ohne"/>
-          <w:iCs/>
-        </w:rPr>
-        <w:t>token: …</w:t>
+      <w:proofErr w:type="spellStart"/>
+      <w:r>
+        <w:rPr>
+          <w:rStyle w:val="Ohne"/>
+          <w:iCs/>
+        </w:rPr>
+        <w:t>token</w:t>
+      </w:r>
+      <w:proofErr w:type="spellEnd"/>
+      <w:r>
+        <w:rPr>
+          <w:rStyle w:val="Ohne"/>
+          <w:iCs/>
+        </w:rPr>
+        <w:t>: …</w:t>
       </w:r>
     </w:p>
     <w:p>
@@ -1019,15 +1325,48 @@
           <w:iCs/>
         </w:rPr>
         <w:tab/>
-        <w:t>…/election/</w:t>
-      </w:r>
-      <w:r>
-        <w:rPr>
-          <w:i/>
-          <w:iCs/>
-        </w:rPr>
-        <w:t>&lt;id&gt;/</w:t>
-      </w:r>
+        <w:t>…/</w:t>
+      </w:r>
+      <w:proofErr w:type="spellStart"/>
+      <w:r>
+        <w:rPr>
+          <w:i/>
+          <w:iCs/>
+        </w:rPr>
+        <w:t>election</w:t>
+      </w:r>
+      <w:proofErr w:type="spellEnd"/>
+      <w:r>
+        <w:rPr>
+          <w:i/>
+          <w:iCs/>
+        </w:rPr>
+        <w:t>/</w:t>
+      </w:r>
+      <w:r>
+        <w:rPr>
+          <w:i/>
+          <w:iCs/>
+        </w:rPr>
+        <w:t>&lt;</w:t>
+      </w:r>
+      <w:proofErr w:type="spellStart"/>
+      <w:r>
+        <w:rPr>
+          <w:i/>
+          <w:iCs/>
+        </w:rPr>
+        <w:t>id</w:t>
+      </w:r>
+      <w:proofErr w:type="spellEnd"/>
+      <w:r>
+        <w:rPr>
+          <w:i/>
+          <w:iCs/>
+        </w:rPr>
+        <w:t>&gt;/</w:t>
+      </w:r>
+      <w:proofErr w:type="spellStart"/>
       <w:r>
         <w:rPr>
           <w:i/>
@@ -1035,6 +1374,7 @@
         </w:rPr>
         <w:t>evaluate</w:t>
       </w:r>
+      <w:proofErr w:type="spellEnd"/>
     </w:p>
     <w:p>
       <w:pPr>
@@ -1069,8 +1409,13 @@
           <w:numId w:val="3"/>
         </w:numPr>
       </w:pPr>
-      <w:r>
-        <w:t>token: …</w:t>
+      <w:proofErr w:type="spellStart"/>
+      <w:r>
+        <w:t>token</w:t>
+      </w:r>
+      <w:proofErr w:type="spellEnd"/>
+      <w:r>
+        <w:t>: …</w:t>
       </w:r>
     </w:p>
     <w:p>
@@ -1127,13 +1472,16 @@
       </w:pPr>
       <w:r>
         <w:tab/>
-        <w:t>…/vote/</w:t>
-      </w:r>
-    </w:p>
-    <w:p>
-      <w:pPr>
-        <w:pStyle w:val="TextA"/>
-      </w:pPr>
+        <w:t>…/</w:t>
+      </w:r>
+      <w:proofErr w:type="spellStart"/>
+      <w:r>
+        <w:t>vote</w:t>
+      </w:r>
+      <w:proofErr w:type="spellEnd"/>
+      <w:r>
+        <w:t>/</w:t>
+      </w:r>
     </w:p>
     <w:p>
       <w:pPr>
@@ -1159,8 +1507,13 @@
           <w:numId w:val="4"/>
         </w:numPr>
       </w:pPr>
-      <w:r>
-        <w:t>election_id: …</w:t>
+      <w:proofErr w:type="spellStart"/>
+      <w:r>
+        <w:t>election_id</w:t>
+      </w:r>
+      <w:proofErr w:type="spellEnd"/>
+      <w:r>
+        <w:t>: …</w:t>
       </w:r>
     </w:p>
     <w:p>
@@ -1171,8 +1524,13 @@
           <w:numId w:val="4"/>
         </w:numPr>
       </w:pPr>
-      <w:r>
-        <w:t>first_vote: …</w:t>
+      <w:proofErr w:type="spellStart"/>
+      <w:r>
+        <w:t>first_vote</w:t>
+      </w:r>
+      <w:proofErr w:type="spellEnd"/>
+      <w:r>
+        <w:t>: …</w:t>
       </w:r>
     </w:p>
     <w:p>
@@ -1183,8 +1541,13 @@
           <w:numId w:val="4"/>
         </w:numPr>
       </w:pPr>
-      <w:r>
-        <w:t>second_vote: …</w:t>
+      <w:proofErr w:type="spellStart"/>
+      <w:r>
+        <w:t>second_vote</w:t>
+      </w:r>
+      <w:proofErr w:type="spellEnd"/>
+      <w:r>
+        <w:t>: …</w:t>
       </w:r>
     </w:p>
     <w:p>
@@ -1202,12 +1565,6 @@
     <w:p>
       <w:pPr>
         <w:pStyle w:val="TextA"/>
-        <w:ind w:left="720"/>
-      </w:pPr>
-    </w:p>
-    <w:p>
-      <w:pPr>
-        <w:pStyle w:val="TextA"/>
       </w:pPr>
       <w:r>
         <w:t xml:space="preserve">Oder ein </w:t>
@@ -1271,26 +1628,28 @@
       <w:pPr>
         <w:pStyle w:val="TextA"/>
         <w:rPr>
-          <w:lang w:val="en-US"/>
-        </w:rPr>
-      </w:pPr>
-    </w:p>
-    <w:p>
-      <w:pPr>
-        <w:pStyle w:val="TextA"/>
-        <w:rPr>
           <w:b/>
           <w:u w:val="single"/>
           <w:lang w:val="en-US"/>
         </w:rPr>
       </w:pPr>
+      <w:proofErr w:type="spellStart"/>
       <w:r>
         <w:rPr>
           <w:b/>
           <w:u w:val="single"/>
           <w:lang w:val="en-US"/>
         </w:rPr>
-        <w:t>Daten:</w:t>
+        <w:t>Daten</w:t>
+      </w:r>
+      <w:proofErr w:type="spellEnd"/>
+      <w:r>
+        <w:rPr>
+          <w:b/>
+          <w:u w:val="single"/>
+          <w:lang w:val="en-US"/>
+        </w:rPr>
+        <w:t>:</w:t>
       </w:r>
     </w:p>
     <w:p>
@@ -1301,8 +1660,13 @@
           <w:numId w:val="4"/>
         </w:numPr>
       </w:pPr>
-      <w:r>
-        <w:t>first_vote: …</w:t>
+      <w:proofErr w:type="spellStart"/>
+      <w:r>
+        <w:t>first_vote</w:t>
+      </w:r>
+      <w:proofErr w:type="spellEnd"/>
+      <w:r>
+        <w:t>: …</w:t>
       </w:r>
     </w:p>
     <w:p>
@@ -1313,8 +1677,13 @@
           <w:numId w:val="4"/>
         </w:numPr>
       </w:pPr>
-      <w:r>
-        <w:t>second_vote: …</w:t>
+      <w:proofErr w:type="spellStart"/>
+      <w:r>
+        <w:t>second_vote</w:t>
+      </w:r>
+      <w:proofErr w:type="spellEnd"/>
+      <w:r>
+        <w:t>: …</w:t>
       </w:r>
     </w:p>
     <w:p>
@@ -1325,11 +1694,78 @@
           <w:numId w:val="4"/>
         </w:numPr>
       </w:pPr>
-      <w:r>
-        <w:t>voter_id: …</w:t>
-      </w:r>
+      <w:proofErr w:type="spellStart"/>
+      <w:r>
+        <w:t>voter_id</w:t>
+      </w:r>
+      <w:proofErr w:type="spellEnd"/>
+      <w:r>
+        <w:t>: …</w:t>
+      </w:r>
+    </w:p>
+    <w:p>
+      <w:pPr>
+        <w:pStyle w:val="TextA"/>
+        <w:numPr>
+          <w:ilvl w:val="0"/>
+          <w:numId w:val="4"/>
+        </w:numPr>
+      </w:pPr>
+      <w:proofErr w:type="spellStart"/>
+      <w:r>
+        <w:t>candidate_id</w:t>
+      </w:r>
+      <w:proofErr w:type="spellEnd"/>
+      <w:r>
+        <w:t>: …</w:t>
+      </w:r>
+    </w:p>
+    <w:p>
+      <w:pPr>
+        <w:pStyle w:val="TextA"/>
+        <w:numPr>
+          <w:ilvl w:val="0"/>
+          <w:numId w:val="4"/>
+        </w:numPr>
+      </w:pPr>
+      <w:proofErr w:type="spellStart"/>
+      <w:r>
+        <w:t>party_id</w:t>
+      </w:r>
+      <w:proofErr w:type="spellEnd"/>
+      <w:r>
+        <w:t>:</w:t>
+      </w:r>
+      <w:r>
+        <w:t xml:space="preserve"> …</w:t>
+      </w:r>
+    </w:p>
+    <w:p>
+      <w:pPr>
+        <w:pStyle w:val="TextA"/>
+        <w:numPr>
+          <w:ilvl w:val="0"/>
+          <w:numId w:val="4"/>
+        </w:numPr>
+      </w:pPr>
       <w:bookmarkStart w:id="0" w:name="_GoBack"/>
+      <w:proofErr w:type="spellStart"/>
+      <w:r>
+        <w:t>referendum</w:t>
+      </w:r>
       <w:bookmarkEnd w:id="0"/>
+      <w:proofErr w:type="spellEnd"/>
+      <w:r>
+        <w:t>: &lt;</w:t>
+      </w:r>
+      <w:proofErr w:type="spellStart"/>
+      <w:r>
+        <w:t>yes|no</w:t>
+      </w:r>
+      <w:proofErr w:type="spellEnd"/>
+      <w:r>
+        <w:t>&gt;</w:t>
+      </w:r>
     </w:p>
     <w:p>
       <w:pPr>

</xml_diff>

<commit_message>
fix typo in api description
</commit_message>
<xml_diff>
--- a/Feindesign/Schnittstellen_Beschreibung-Backend.docx
+++ b/Feindesign/Schnittstellen_Beschreibung-Backend.docx
@@ -138,7 +138,19 @@
         <w:rPr>
           <w:rtl w:val="0"/>
         </w:rPr>
-        <w:t>Greift man auf etwas zu, auf das man keine Rechte hat, wir 401 zur</w:t>
+        <w:t>Greift man auf etwas zu, auf das man keine Rechte hat, wir 40</w:t>
+      </w:r>
+      <w:r>
+        <w:rPr>
+          <w:rtl w:val="0"/>
+        </w:rPr>
+        <w:t>3</w:t>
+      </w:r>
+      <w:r>
+        <w:rPr>
+          <w:rtl w:val="0"/>
+        </w:rPr>
+        <w:t xml:space="preserve"> zur</w:t>
       </w:r>
       <w:r>
         <w:rPr>
@@ -2710,7 +2722,29 @@
           <w:rtl w:val="0"/>
           <w:lang w:val="de-DE"/>
         </w:rPr>
-        <w:t>(die zu hochladene Datei)</w:t>
+        <w:t xml:space="preserve">(die </w:t>
+      </w:r>
+      <w:r>
+        <w:rPr>
+          <w:rStyle w:val="None"/>
+          <w:b w:val="0"/>
+          <w:bCs w:val="0"/>
+          <w:u w:val="none"/>
+          <w:rtl w:val="0"/>
+          <w:lang w:val="de-DE"/>
+        </w:rPr>
+        <w:t>hochzuladende</w:t>
+      </w:r>
+      <w:r>
+        <w:rPr>
+          <w:rStyle w:val="None"/>
+          <w:b w:val="0"/>
+          <w:bCs w:val="0"/>
+          <w:u w:val="none"/>
+          <w:rtl w:val="0"/>
+          <w:lang w:val="de-DE"/>
+        </w:rPr>
+        <w:t xml:space="preserve"> Datei)</w:t>
       </w:r>
     </w:p>
     <w:p>
@@ -2878,7 +2912,7 @@
         </w:rPr>
         <w:t>/election/{id}/parties</w:t>
         <w:tab/>
-        <w:t>(bekomme alles Parteien der Wahl</w:t>
+        <w:t>(bekomme alle Parteien der Wahl</w:t>
       </w:r>
     </w:p>
     <w:p>

</xml_diff>